<commit_message>
add isNull function and select evaluate
</commit_message>
<xml_diff>
--- a/doc/数据库设计与界面原型.docx
+++ b/doc/数据库设计与界面原型.docx
@@ -120,7 +120,6 @@
               <w:pPr>
                 <w:pStyle w:val="11"/>
                 <w:rPr>
-                  <w:rFonts w:hint="eastAsia"/>
                   <w:lang w:val="zh-CN"/>
                 </w:rPr>
               </w:pPr>
@@ -143,9 +142,6 @@
             <w:p>
               <w:pPr>
                 <w:pStyle w:val="11"/>
-                <w:rPr>
-                  <w:rFonts w:hint="eastAsia"/>
-                </w:rPr>
               </w:pPr>
               <w:r>
                 <w:rPr>
@@ -476,6 +472,14 @@
         <w:rPr>
           <w:rFonts w:asciiTheme="minorEastAsia" w:hAnsiTheme="minorEastAsia" w:hint="eastAsia"/>
         </w:rPr>
+        <w:t>，待评价</w:t>
+      </w:r>
+      <w:bookmarkStart w:id="0" w:name="_GoBack"/>
+      <w:bookmarkEnd w:id="0"/>
+      <w:r>
+        <w:rPr>
+          <w:rFonts w:asciiTheme="minorEastAsia" w:hAnsiTheme="minorEastAsia" w:hint="eastAsia"/>
+        </w:rPr>
         <w:t>和已完成</w:t>
       </w:r>
     </w:p>
@@ -483,7 +487,6 @@
       <w:pPr>
         <w:jc w:val="center"/>
         <w:rPr>
-          <w:rFonts w:hint="eastAsia"/>
           <w:b/>
           <w:sz w:val="44"/>
           <w:szCs w:val="44"/>
@@ -493,47 +496,23 @@
     <w:p>
       <w:pPr>
         <w:pStyle w:val="1"/>
+        <w:rPr>
+          <w:b w:val="0"/>
+          <w:sz w:val="28"/>
+          <w:szCs w:val="28"/>
+        </w:rPr>
+      </w:pPr>
+      <w:r>
         <w:rPr>
           <w:rFonts w:hint="eastAsia"/>
           <w:b w:val="0"/>
           <w:sz w:val="28"/>
           <w:szCs w:val="28"/>
         </w:rPr>
-      </w:pPr>
-      <w:r>
-        <w:rPr>
-          <w:rFonts w:hint="eastAsia"/>
-          <w:b w:val="0"/>
-          <w:sz w:val="28"/>
-          <w:szCs w:val="28"/>
-        </w:rPr>
-        <w:t>3</w:t>
-      </w:r>
-      <w:r>
-        <w:rPr>
-          <w:rFonts w:hint="eastAsia"/>
-          <w:b w:val="0"/>
-          <w:sz w:val="28"/>
-          <w:szCs w:val="28"/>
-        </w:rPr>
-        <w:t>.</w:t>
-      </w:r>
-      <w:r>
-        <w:rPr>
-          <w:rFonts w:hint="eastAsia"/>
-          <w:b w:val="0"/>
-          <w:sz w:val="28"/>
-          <w:szCs w:val="28"/>
-        </w:rPr>
-        <w:t>界面原型</w:t>
+        <w:t>3.界面原型</w:t>
       </w:r>
     </w:p>
     <w:p>
-      <w:pPr>
-        <w:rPr>
-          <w:rFonts w:hint="eastAsia"/>
-        </w:rPr>
-      </w:pPr>
       <w:r>
         <w:rPr>
           <w:rFonts w:hint="eastAsia"/>
@@ -548,7 +527,6 @@
       <w:pPr>
         <w:jc w:val="center"/>
         <w:rPr>
-          <w:rFonts w:hint="eastAsia"/>
           <w:b/>
           <w:sz w:val="44"/>
           <w:szCs w:val="44"/>
@@ -702,8 +680,6 @@
       </w:rPr>
       <w:t>与界面</w:t>
     </w:r>
-    <w:bookmarkStart w:id="0" w:name="_GoBack"/>
-    <w:bookmarkEnd w:id="0"/>
     <w:r>
       <w:rPr>
         <w:rFonts w:hint="eastAsia"/>
@@ -2168,7 +2144,7 @@
 </file>
 
 <file path=customXml/itemProps1.xml><?xml version="1.0" encoding="utf-8"?>
-<ds:datastoreItem xmlns:ds="http://schemas.openxmlformats.org/officeDocument/2006/customXml" ds:itemID="{02F17EBD-B268-4043-9FAA-E2F240409CDD}">
+<ds:datastoreItem xmlns:ds="http://schemas.openxmlformats.org/officeDocument/2006/customXml" ds:itemID="{AA92C4D9-F4D2-7249-9A76-C8ECE1E84D57}">
   <ds:schemaRefs>
     <ds:schemaRef ds:uri="http://schemas.openxmlformats.org/officeDocument/2006/bibliography"/>
   </ds:schemaRefs>

</xml_diff>

<commit_message>
add two columns telephone,isEvaluate
</commit_message>
<xml_diff>
--- a/doc/数据库设计与界面原型.docx
+++ b/doc/数据库设计与界面原型.docx
@@ -99,7 +99,16 @@
             <w:p>
               <w:pPr>
                 <w:pStyle w:val="11"/>
+                <w:rPr>
+                  <w:lang w:val="zh-CN"/>
+                </w:rPr>
               </w:pPr>
+              <w:r>
+                <w:rPr>
+                  <w:rFonts w:hint="eastAsia"/>
+                </w:rPr>
+                <w:t>1．</w:t>
+              </w:r>
               <w:r>
                 <w:rPr>
                   <w:rFonts w:hint="eastAsia"/>
@@ -118,11 +127,44 @@
             </w:p>
             <w:p>
               <w:pPr>
+                <w:pStyle w:val="21"/>
+              </w:pPr>
+              <w:r>
+                <w:rPr>
+                  <w:rFonts w:hint="eastAsia"/>
+                </w:rPr>
+                <w:t xml:space="preserve"> 1.1．</w:t>
+              </w:r>
+              <w:r>
+                <w:rPr>
+                  <w:rFonts w:hint="eastAsia"/>
+                </w:rPr>
+                <w:t>表结构修改</w:t>
+              </w:r>
+              <w:r>
+                <w:ptab w:relativeTo="margin" w:alignment="right" w:leader="dot"/>
+              </w:r>
+              <w:r>
+                <w:rPr>
+                  <w:rFonts w:hint="eastAsia"/>
+                  <w:lang w:val="zh-CN"/>
+                </w:rPr>
+                <w:t>2</w:t>
+              </w:r>
+            </w:p>
+            <w:p>
+              <w:pPr>
                 <w:pStyle w:val="11"/>
                 <w:rPr>
                   <w:lang w:val="zh-CN"/>
                 </w:rPr>
               </w:pPr>
+              <w:r>
+                <w:rPr>
+                  <w:rFonts w:hint="eastAsia"/>
+                </w:rPr>
+                <w:t>2．</w:t>
+              </w:r>
               <w:r>
                 <w:rPr>
                   <w:rFonts w:hint="eastAsia"/>
@@ -147,6 +189,12 @@
                 <w:rPr>
                   <w:rFonts w:hint="eastAsia"/>
                 </w:rPr>
+                <w:t xml:space="preserve">3. </w:t>
+              </w:r>
+              <w:r>
+                <w:rPr>
+                  <w:rFonts w:hint="eastAsia"/>
+                </w:rPr>
                 <w:t>界面原型</w:t>
               </w:r>
               <w:r>
@@ -161,7 +209,7 @@
             </w:p>
             <w:p>
               <w:pPr>
-                <w:pStyle w:val="2"/>
+                <w:pStyle w:val="21"/>
               </w:pPr>
               <w:r>
                 <w:rPr>
@@ -182,7 +230,7 @@
             </w:p>
             <w:p>
               <w:pPr>
-                <w:pStyle w:val="3"/>
+                <w:pStyle w:val="31"/>
               </w:pPr>
               <w:r>
                 <w:rPr>
@@ -308,9 +356,111 @@
       <w:pPr>
         <w:jc w:val="center"/>
         <w:rPr>
+          <w:rFonts w:hint="eastAsia"/>
           <w:b/>
           <w:sz w:val="44"/>
           <w:szCs w:val="44"/>
+        </w:rPr>
+      </w:pPr>
+    </w:p>
+    <w:p>
+      <w:pPr>
+        <w:jc w:val="center"/>
+        <w:rPr>
+          <w:rFonts w:hint="eastAsia"/>
+          <w:b/>
+          <w:sz w:val="44"/>
+          <w:szCs w:val="44"/>
+        </w:rPr>
+      </w:pPr>
+    </w:p>
+    <w:p>
+      <w:pPr>
+        <w:pStyle w:val="4"/>
+        <w:numPr>
+          <w:ilvl w:val="1"/>
+          <w:numId w:val="4"/>
+        </w:numPr>
+        <w:rPr>
+          <w:rFonts w:hint="eastAsia"/>
+        </w:rPr>
+      </w:pPr>
+      <w:r>
+        <w:rPr>
+          <w:rFonts w:hint="eastAsia"/>
+        </w:rPr>
+        <w:t>表结构修改</w:t>
+      </w:r>
+    </w:p>
+    <w:p>
+      <w:pPr>
+        <w:rPr>
+          <w:rFonts w:hint="eastAsia"/>
+        </w:rPr>
+      </w:pPr>
+      <w:r>
+        <w:rPr>
+          <w:rFonts w:hint="eastAsia"/>
+        </w:rPr>
+        <w:t>1.报修表中增加联系方式和</w:t>
+      </w:r>
+      <w:r>
+        <w:rPr>
+          <w:rFonts w:hint="eastAsia"/>
+        </w:rPr>
+        <w:t>用户是否评价的字段</w:t>
+      </w:r>
+    </w:p>
+    <w:p>
+      <w:pPr>
+        <w:pStyle w:val="p1"/>
+        <w:numPr>
+          <w:ilvl w:val="0"/>
+          <w:numId w:val="4"/>
+        </w:numPr>
+        <w:rPr>
+          <w:rStyle w:val="s1"/>
+          <w:rFonts w:hint="eastAsia"/>
+        </w:rPr>
+      </w:pPr>
+      <w:r>
+        <w:rPr>
+          <w:rStyle w:val="s1"/>
+        </w:rPr>
+        <w:t>alter table repair add column telephone varchar(255);</w:t>
+      </w:r>
+    </w:p>
+    <w:p>
+      <w:pPr>
+        <w:pStyle w:val="p1"/>
+        <w:numPr>
+          <w:ilvl w:val="0"/>
+          <w:numId w:val="4"/>
+        </w:numPr>
+      </w:pPr>
+      <w:r>
+        <w:rPr>
+          <w:rStyle w:val="s1"/>
+        </w:rPr>
+        <w:t xml:space="preserve">alter table repair add column </w:t>
+      </w:r>
+      <w:r>
+        <w:rPr>
+          <w:rStyle w:val="s1"/>
+        </w:rPr>
+        <w:t xml:space="preserve">isEvaluate </w:t>
+      </w:r>
+      <w:r>
+        <w:rPr>
+          <w:rStyle w:val="s1"/>
+        </w:rPr>
+        <w:t>varchar(255);</w:t>
+      </w:r>
+    </w:p>
+    <w:p>
+      <w:pPr>
+        <w:rPr>
+          <w:rFonts w:hint="eastAsia"/>
         </w:rPr>
       </w:pPr>
     </w:p>
@@ -350,6 +500,8 @@
         </w:rPr>
         <w:t>字典</w:t>
       </w:r>
+      <w:bookmarkStart w:id="0" w:name="_GoBack"/>
+      <w:bookmarkEnd w:id="0"/>
     </w:p>
     <w:p>
       <w:pPr>
@@ -474,8 +626,6 @@
         </w:rPr>
         <w:t>，待评价</w:t>
       </w:r>
-      <w:bookmarkStart w:id="0" w:name="_GoBack"/>
-      <w:bookmarkEnd w:id="0"/>
       <w:r>
         <w:rPr>
           <w:rFonts w:asciiTheme="minorEastAsia" w:hAnsiTheme="minorEastAsia" w:hint="eastAsia"/>
@@ -865,6 +1015,119 @@
     </w:lvl>
   </w:abstractNum>
   <w:abstractNum w:abstractNumId="1">
+    <w:nsid w:val="243D604A"/>
+    <w:multiLevelType w:val="multilevel"/>
+    <w:tmpl w:val="9A3804BE"/>
+    <w:lvl w:ilvl="0">
+      <w:start w:val="1"/>
+      <w:numFmt w:val="decimal"/>
+      <w:lvlText w:val="%1."/>
+      <w:lvlJc w:val="left"/>
+      <w:pPr>
+        <w:ind w:left="420" w:hanging="420"/>
+      </w:pPr>
+      <w:rPr>
+        <w:rFonts w:hint="eastAsia"/>
+      </w:rPr>
+    </w:lvl>
+    <w:lvl w:ilvl="1">
+      <w:start w:val="1"/>
+      <w:numFmt w:val="decimal"/>
+      <w:lvlText w:val="%1.%2."/>
+      <w:lvlJc w:val="left"/>
+      <w:pPr>
+        <w:ind w:left="720" w:hanging="720"/>
+      </w:pPr>
+      <w:rPr>
+        <w:rFonts w:hint="eastAsia"/>
+      </w:rPr>
+    </w:lvl>
+    <w:lvl w:ilvl="2">
+      <w:start w:val="1"/>
+      <w:numFmt w:val="decimal"/>
+      <w:lvlText w:val="%1.%2.%3."/>
+      <w:lvlJc w:val="left"/>
+      <w:pPr>
+        <w:ind w:left="720" w:hanging="720"/>
+      </w:pPr>
+      <w:rPr>
+        <w:rFonts w:hint="eastAsia"/>
+      </w:rPr>
+    </w:lvl>
+    <w:lvl w:ilvl="3">
+      <w:start w:val="1"/>
+      <w:numFmt w:val="decimal"/>
+      <w:lvlText w:val="%1.%2.%3.%4."/>
+      <w:lvlJc w:val="left"/>
+      <w:pPr>
+        <w:ind w:left="1080" w:hanging="1080"/>
+      </w:pPr>
+      <w:rPr>
+        <w:rFonts w:hint="eastAsia"/>
+      </w:rPr>
+    </w:lvl>
+    <w:lvl w:ilvl="4">
+      <w:start w:val="1"/>
+      <w:numFmt w:val="decimal"/>
+      <w:lvlText w:val="%1.%2.%3.%4.%5."/>
+      <w:lvlJc w:val="left"/>
+      <w:pPr>
+        <w:ind w:left="1080" w:hanging="1080"/>
+      </w:pPr>
+      <w:rPr>
+        <w:rFonts w:hint="eastAsia"/>
+      </w:rPr>
+    </w:lvl>
+    <w:lvl w:ilvl="5">
+      <w:start w:val="1"/>
+      <w:numFmt w:val="decimal"/>
+      <w:lvlText w:val="%1.%2.%3.%4.%5.%6."/>
+      <w:lvlJc w:val="left"/>
+      <w:pPr>
+        <w:ind w:left="1440" w:hanging="1440"/>
+      </w:pPr>
+      <w:rPr>
+        <w:rFonts w:hint="eastAsia"/>
+      </w:rPr>
+    </w:lvl>
+    <w:lvl w:ilvl="6">
+      <w:start w:val="1"/>
+      <w:numFmt w:val="decimal"/>
+      <w:lvlText w:val="%1.%2.%3.%4.%5.%6.%7."/>
+      <w:lvlJc w:val="left"/>
+      <w:pPr>
+        <w:ind w:left="1440" w:hanging="1440"/>
+      </w:pPr>
+      <w:rPr>
+        <w:rFonts w:hint="eastAsia"/>
+      </w:rPr>
+    </w:lvl>
+    <w:lvl w:ilvl="7">
+      <w:start w:val="1"/>
+      <w:numFmt w:val="decimal"/>
+      <w:lvlText w:val="%1.%2.%3.%4.%5.%6.%7.%8."/>
+      <w:lvlJc w:val="left"/>
+      <w:pPr>
+        <w:ind w:left="1800" w:hanging="1800"/>
+      </w:pPr>
+      <w:rPr>
+        <w:rFonts w:hint="eastAsia"/>
+      </w:rPr>
+    </w:lvl>
+    <w:lvl w:ilvl="8">
+      <w:start w:val="1"/>
+      <w:numFmt w:val="decimal"/>
+      <w:lvlText w:val="%1.%2.%3.%4.%5.%6.%7.%8.%9."/>
+      <w:lvlJc w:val="left"/>
+      <w:pPr>
+        <w:ind w:left="1800" w:hanging="1800"/>
+      </w:pPr>
+      <w:rPr>
+        <w:rFonts w:hint="eastAsia"/>
+      </w:rPr>
+    </w:lvl>
+  </w:abstractNum>
+  <w:abstractNum w:abstractNumId="2">
     <w:nsid w:val="248F30D4"/>
     <w:multiLevelType w:val="hybridMultilevel"/>
     <w:tmpl w:val="C238799E"/>
@@ -977,7 +1240,7 @@
       </w:rPr>
     </w:lvl>
   </w:abstractNum>
-  <w:abstractNum w:abstractNumId="2">
+  <w:abstractNum w:abstractNumId="3">
     <w:nsid w:val="35BF2929"/>
     <w:multiLevelType w:val="hybridMultilevel"/>
     <w:tmpl w:val="6E80B1FC"/>
@@ -1091,13 +1354,16 @@
     </w:lvl>
   </w:abstractNum>
   <w:num w:numId="1">
-    <w:abstractNumId w:val="1"/>
+    <w:abstractNumId w:val="2"/>
   </w:num>
   <w:num w:numId="2">
     <w:abstractNumId w:val="0"/>
   </w:num>
   <w:num w:numId="3">
-    <w:abstractNumId w:val="2"/>
+    <w:abstractNumId w:val="3"/>
+  </w:num>
+  <w:num w:numId="4">
+    <w:abstractNumId w:val="1"/>
   </w:num>
 </w:numbering>
 </file>
@@ -1530,6 +1796,74 @@
       <w:szCs w:val="44"/>
     </w:rPr>
   </w:style>
+  <w:style w:type="paragraph" w:styleId="2">
+    <w:name w:val="heading 2"/>
+    <w:basedOn w:val="a"/>
+    <w:next w:val="a"/>
+    <w:link w:val="20"/>
+    <w:uiPriority w:val="9"/>
+    <w:unhideWhenUsed/>
+    <w:qFormat/>
+    <w:rsid w:val="00387758"/>
+    <w:pPr>
+      <w:keepNext/>
+      <w:keepLines/>
+      <w:spacing w:before="260" w:after="260" w:line="416" w:lineRule="auto"/>
+      <w:outlineLvl w:val="1"/>
+    </w:pPr>
+    <w:rPr>
+      <w:rFonts w:asciiTheme="majorHAnsi" w:eastAsiaTheme="majorEastAsia" w:hAnsiTheme="majorHAnsi" w:cstheme="majorBidi"/>
+      <w:b/>
+      <w:bCs/>
+      <w:sz w:val="32"/>
+      <w:szCs w:val="32"/>
+    </w:rPr>
+  </w:style>
+  <w:style w:type="paragraph" w:styleId="3">
+    <w:name w:val="heading 3"/>
+    <w:basedOn w:val="a"/>
+    <w:next w:val="a"/>
+    <w:link w:val="30"/>
+    <w:uiPriority w:val="9"/>
+    <w:unhideWhenUsed/>
+    <w:qFormat/>
+    <w:rsid w:val="00387758"/>
+    <w:pPr>
+      <w:keepNext/>
+      <w:keepLines/>
+      <w:spacing w:before="260" w:after="260" w:line="416" w:lineRule="auto"/>
+      <w:outlineLvl w:val="2"/>
+    </w:pPr>
+    <w:rPr>
+      <w:b/>
+      <w:bCs/>
+      <w:sz w:val="32"/>
+      <w:szCs w:val="32"/>
+    </w:rPr>
+  </w:style>
+  <w:style w:type="paragraph" w:styleId="4">
+    <w:name w:val="heading 4"/>
+    <w:basedOn w:val="a"/>
+    <w:next w:val="a"/>
+    <w:link w:val="40"/>
+    <w:uiPriority w:val="9"/>
+    <w:unhideWhenUsed/>
+    <w:qFormat/>
+    <w:rsid w:val="00387758"/>
+    <w:pPr>
+      <w:keepNext/>
+      <w:keepLines/>
+      <w:spacing w:before="280" w:after="290" w:line="376" w:lineRule="auto"/>
+      <w:outlineLvl w:val="3"/>
+    </w:pPr>
+    <w:rPr>
+      <w:rFonts w:asciiTheme="majorHAnsi" w:eastAsiaTheme="majorEastAsia" w:hAnsiTheme="majorHAnsi" w:cstheme="majorBidi"/>
+      <w:b/>
+      <w:bCs/>
+      <w:sz w:val="28"/>
+      <w:szCs w:val="28"/>
+    </w:rPr>
+  </w:style>
   <w:style w:type="character" w:default="1" w:styleId="a0">
     <w:name w:val="Default Paragraph Font"/>
     <w:uiPriority w:val="1"/>
@@ -1603,7 +1937,7 @@
       <w:szCs w:val="28"/>
     </w:rPr>
   </w:style>
-  <w:style w:type="paragraph" w:styleId="2">
+  <w:style w:type="paragraph" w:styleId="21">
     <w:name w:val="toc 2"/>
     <w:basedOn w:val="a"/>
     <w:next w:val="a"/>
@@ -1641,7 +1975,7 @@
       <w:bCs/>
     </w:rPr>
   </w:style>
-  <w:style w:type="paragraph" w:styleId="3">
+  <w:style w:type="paragraph" w:styleId="31">
     <w:name w:val="toc 3"/>
     <w:basedOn w:val="a"/>
     <w:next w:val="a"/>
@@ -1659,7 +1993,7 @@
       <w:szCs w:val="22"/>
     </w:rPr>
   </w:style>
-  <w:style w:type="paragraph" w:styleId="4">
+  <w:style w:type="paragraph" w:styleId="41">
     <w:name w:val="toc 4"/>
     <w:basedOn w:val="a"/>
     <w:next w:val="a"/>
@@ -1874,6 +2208,67 @@
     <w:semiHidden/>
     <w:unhideWhenUsed/>
     <w:rsid w:val="005514A9"/>
+  </w:style>
+  <w:style w:type="character" w:customStyle="1" w:styleId="20">
+    <w:name w:val="标题 2字符"/>
+    <w:basedOn w:val="a0"/>
+    <w:link w:val="2"/>
+    <w:uiPriority w:val="9"/>
+    <w:rsid w:val="00387758"/>
+    <w:rPr>
+      <w:rFonts w:asciiTheme="majorHAnsi" w:eastAsiaTheme="majorEastAsia" w:hAnsiTheme="majorHAnsi" w:cstheme="majorBidi"/>
+      <w:b/>
+      <w:bCs/>
+      <w:sz w:val="32"/>
+      <w:szCs w:val="32"/>
+    </w:rPr>
+  </w:style>
+  <w:style w:type="character" w:customStyle="1" w:styleId="30">
+    <w:name w:val="标题 3字符"/>
+    <w:basedOn w:val="a0"/>
+    <w:link w:val="3"/>
+    <w:uiPriority w:val="9"/>
+    <w:rsid w:val="00387758"/>
+    <w:rPr>
+      <w:b/>
+      <w:bCs/>
+      <w:sz w:val="32"/>
+      <w:szCs w:val="32"/>
+    </w:rPr>
+  </w:style>
+  <w:style w:type="character" w:customStyle="1" w:styleId="40">
+    <w:name w:val="标题 4字符"/>
+    <w:basedOn w:val="a0"/>
+    <w:link w:val="4"/>
+    <w:uiPriority w:val="9"/>
+    <w:rsid w:val="00387758"/>
+    <w:rPr>
+      <w:rFonts w:asciiTheme="majorHAnsi" w:eastAsiaTheme="majorEastAsia" w:hAnsiTheme="majorHAnsi" w:cstheme="majorBidi"/>
+      <w:b/>
+      <w:bCs/>
+      <w:sz w:val="28"/>
+      <w:szCs w:val="28"/>
+    </w:rPr>
+  </w:style>
+  <w:style w:type="paragraph" w:customStyle="1" w:styleId="p1">
+    <w:name w:val="p1"/>
+    <w:basedOn w:val="a"/>
+    <w:rsid w:val="00387758"/>
+    <w:pPr>
+      <w:widowControl/>
+      <w:shd w:val="clear" w:color="auto" w:fill="000000"/>
+      <w:jc w:val="left"/>
+    </w:pPr>
+    <w:rPr>
+      <w:rFonts w:ascii="Monaco" w:hAnsi="Monaco" w:cs="Times New Roman"/>
+      <w:color w:val="F4F4F4"/>
+      <w:kern w:val="0"/>
+    </w:rPr>
+  </w:style>
+  <w:style w:type="character" w:customStyle="1" w:styleId="s1">
+    <w:name w:val="s1"/>
+    <w:basedOn w:val="a0"/>
+    <w:rsid w:val="00387758"/>
   </w:style>
 </w:styles>
 </file>
@@ -2144,7 +2539,7 @@
 </file>
 
 <file path=customXml/itemProps1.xml><?xml version="1.0" encoding="utf-8"?>
-<ds:datastoreItem xmlns:ds="http://schemas.openxmlformats.org/officeDocument/2006/customXml" ds:itemID="{AA92C4D9-F4D2-7249-9A76-C8ECE1E84D57}">
+<ds:datastoreItem xmlns:ds="http://schemas.openxmlformats.org/officeDocument/2006/customXml" ds:itemID="{DF426FE1-2B29-1D44-A80E-AFBFF1FBE27C}">
   <ds:schemaRefs>
     <ds:schemaRef ds:uri="http://schemas.openxmlformats.org/officeDocument/2006/bibliography"/>
   </ds:schemaRefs>

</xml_diff>